<commit_message>
Lab 5: Add report fix.
</commit_message>
<xml_diff>
--- a/Lab5-6-7/Reports/Lab5 Report.docx
+++ b/Lab5-6-7/Reports/Lab5 Report.docx
@@ -201,6 +201,7 @@
       <w:r>
         <w:rPr>
           <w:rFonts w:ascii="Times New Roman" w:hAnsi="Times New Roman" w:cs="Times New Roman"/>
+          <w:noProof/>
           <w:sz w:val="28"/>
           <w:szCs w:val="28"/>
           <w:lang w:val="ru-RU"/>
@@ -221,7 +222,7 @@
                     <pic:cNvPicPr/>
                   </pic:nvPicPr>
                   <pic:blipFill>
-                    <a:blip r:embed="rId4"/>
+                    <a:blip r:embed="rId5"/>
                     <a:stretch>
                       <a:fillRect/>
                     </a:stretch>
@@ -356,6 +357,7 @@
           <w:rFonts w:ascii="Times New Roman" w:hAnsi="Times New Roman" w:cs="Times New Roman"/>
           <w:sz w:val="28"/>
           <w:szCs w:val="28"/>
+          <w:lang w:val="uk-UA"/>
         </w:rPr>
       </w:pPr>
       <w:r>
@@ -364,16 +366,16 @@
           <w:sz w:val="28"/>
           <w:szCs w:val="28"/>
         </w:rPr>
-        <w:t xml:space="preserve">Salt – </w:t>
-      </w:r>
-      <w:r>
-        <w:rPr>
-          <w:rFonts w:ascii="Times New Roman" w:hAnsi="Times New Roman" w:cs="Times New Roman"/>
-          <w:sz w:val="28"/>
-          <w:szCs w:val="28"/>
-          <w:lang w:val="ru-RU"/>
-        </w:rPr>
-        <w:t>сіль</w:t>
+        <w:t>Salt</w:t>
+      </w:r>
+      <w:r>
+        <w:rPr>
+          <w:rFonts w:ascii="Times New Roman" w:hAnsi="Times New Roman" w:cs="Times New Roman"/>
+          <w:sz w:val="28"/>
+          <w:szCs w:val="28"/>
+          <w:lang w:val="uk-UA"/>
+        </w:rPr>
+        <w:t xml:space="preserve"> – сіль</w:t>
       </w:r>
     </w:p>
     <w:p>
@@ -415,7 +417,7 @@
           <w:rFonts w:ascii="Times New Roman" w:hAnsi="Times New Roman" w:cs="Times New Roman"/>
           <w:sz w:val="28"/>
           <w:szCs w:val="28"/>
-          <w:lang w:val="ru-RU"/>
+          <w:lang w:val="uk-UA"/>
         </w:rPr>
         <w:t xml:space="preserve"> </w:t>
       </w:r>
@@ -424,7 +426,7 @@
           <w:rFonts w:ascii="Times New Roman" w:hAnsi="Times New Roman" w:cs="Times New Roman"/>
           <w:sz w:val="28"/>
           <w:szCs w:val="28"/>
-          <w:lang w:val="ru-RU"/>
+          <w:lang w:val="uk-UA"/>
         </w:rPr>
         <w:t>–</w:t>
       </w:r>
@@ -433,7 +435,7 @@
           <w:rFonts w:ascii="Times New Roman" w:hAnsi="Times New Roman" w:cs="Times New Roman"/>
           <w:sz w:val="28"/>
           <w:szCs w:val="28"/>
-          <w:lang w:val="ru-RU"/>
+          <w:lang w:val="uk-UA"/>
         </w:rPr>
         <w:t xml:space="preserve"> </w:t>
       </w:r>
@@ -760,201 +762,7 @@
           <w:szCs w:val="28"/>
           <w:lang w:val="uk-UA"/>
         </w:rPr>
-        <w:t xml:space="preserve">Як і описано в рекомендаціях, </w:t>
-      </w:r>
-      <w:r>
-        <w:rPr>
-          <w:rFonts w:ascii="Times New Roman" w:hAnsi="Times New Roman" w:cs="Times New Roman"/>
-          <w:sz w:val="28"/>
-          <w:szCs w:val="28"/>
-          <w:lang w:val="uk-UA"/>
-        </w:rPr>
-        <w:t xml:space="preserve">значення для хешування </w:t>
-      </w:r>
-      <w:r>
-        <w:rPr>
-          <w:rFonts w:ascii="Times New Roman" w:hAnsi="Times New Roman" w:cs="Times New Roman"/>
-          <w:sz w:val="28"/>
-          <w:szCs w:val="28"/>
-          <w:lang w:val="uk-UA"/>
-        </w:rPr>
-        <w:t xml:space="preserve">має </w:t>
-      </w:r>
-      <w:r>
-        <w:rPr>
-          <w:rFonts w:ascii="Times New Roman" w:hAnsi="Times New Roman" w:cs="Times New Roman"/>
-          <w:sz w:val="28"/>
-          <w:szCs w:val="28"/>
-          <w:lang w:val="uk-UA"/>
-        </w:rPr>
-        <w:t>бути лімітованим в довжині</w:t>
-      </w:r>
-      <w:r>
-        <w:rPr>
-          <w:rFonts w:ascii="Times New Roman" w:hAnsi="Times New Roman" w:cs="Times New Roman"/>
-          <w:sz w:val="28"/>
-          <w:szCs w:val="28"/>
-          <w:lang w:val="uk-UA"/>
-        </w:rPr>
-        <w:t xml:space="preserve">: від 64 до 128 символів (64 для </w:t>
-      </w:r>
-      <w:r>
-        <w:rPr>
-          <w:rFonts w:ascii="Times New Roman" w:hAnsi="Times New Roman" w:cs="Times New Roman"/>
-          <w:sz w:val="28"/>
-          <w:szCs w:val="28"/>
-        </w:rPr>
-        <w:t>Bcrypt</w:t>
-      </w:r>
-      <w:r>
-        <w:rPr>
-          <w:rFonts w:ascii="Times New Roman" w:hAnsi="Times New Roman" w:cs="Times New Roman"/>
-          <w:sz w:val="28"/>
-          <w:szCs w:val="28"/>
-          <w:lang w:val="uk-UA"/>
-        </w:rPr>
-        <w:t xml:space="preserve"> </w:t>
-      </w:r>
-      <w:r>
-        <w:rPr>
-          <w:rFonts w:ascii="Times New Roman" w:hAnsi="Times New Roman" w:cs="Times New Roman"/>
-          <w:sz w:val="28"/>
-          <w:szCs w:val="28"/>
-          <w:lang w:val="uk-UA"/>
-        </w:rPr>
-        <w:t>через обмеження алгоритму</w:t>
-      </w:r>
-      <w:r>
-        <w:rPr>
-          <w:rFonts w:ascii="Times New Roman" w:hAnsi="Times New Roman" w:cs="Times New Roman"/>
-          <w:sz w:val="28"/>
-          <w:szCs w:val="28"/>
-          <w:lang w:val="uk-UA"/>
-        </w:rPr>
-        <w:t>)</w:t>
-      </w:r>
-      <w:r>
-        <w:rPr>
-          <w:rFonts w:ascii="Times New Roman" w:hAnsi="Times New Roman" w:cs="Times New Roman"/>
-          <w:sz w:val="28"/>
-          <w:szCs w:val="28"/>
-          <w:lang w:val="uk-UA"/>
-        </w:rPr>
-        <w:t xml:space="preserve"> через обчислювальну складність алгоритмів і можливу через це </w:t>
-      </w:r>
-      <w:r>
-        <w:rPr>
-          <w:rFonts w:ascii="Times New Roman" w:hAnsi="Times New Roman" w:cs="Times New Roman"/>
-          <w:sz w:val="28"/>
-          <w:szCs w:val="28"/>
-        </w:rPr>
-        <w:t>DoS</w:t>
-      </w:r>
-      <w:r>
-        <w:rPr>
-          <w:rFonts w:ascii="Times New Roman" w:hAnsi="Times New Roman" w:cs="Times New Roman"/>
-          <w:sz w:val="28"/>
-          <w:szCs w:val="28"/>
-          <w:lang w:val="uk-UA"/>
-        </w:rPr>
-        <w:t xml:space="preserve"> </w:t>
-      </w:r>
-      <w:r>
-        <w:rPr>
-          <w:rFonts w:ascii="Times New Roman" w:hAnsi="Times New Roman" w:cs="Times New Roman"/>
-          <w:sz w:val="28"/>
-          <w:szCs w:val="28"/>
-          <w:lang w:val="uk-UA"/>
-        </w:rPr>
-        <w:t>атаку.</w:t>
-      </w:r>
-      <w:r>
-        <w:rPr>
-          <w:rFonts w:ascii="Times New Roman" w:hAnsi="Times New Roman" w:cs="Times New Roman"/>
-          <w:sz w:val="28"/>
-          <w:szCs w:val="28"/>
-          <w:lang w:val="uk-UA"/>
-        </w:rPr>
-        <w:t xml:space="preserve"> </w:t>
-      </w:r>
-      <w:r>
-        <w:rPr>
-          <w:rFonts w:ascii="Times New Roman" w:hAnsi="Times New Roman" w:cs="Times New Roman"/>
-          <w:sz w:val="28"/>
-          <w:szCs w:val="28"/>
-          <w:lang w:val="uk-UA"/>
-        </w:rPr>
-        <w:t xml:space="preserve">Тому в класі </w:t>
-      </w:r>
-      <w:r>
-        <w:rPr>
-          <w:rFonts w:ascii="Times New Roman" w:hAnsi="Times New Roman" w:cs="Times New Roman"/>
-          <w:sz w:val="28"/>
-          <w:szCs w:val="28"/>
-          <w:lang w:val="uk-UA"/>
-        </w:rPr>
-        <w:t>BcryptPasswordHasher</w:t>
-      </w:r>
-      <w:r>
-        <w:rPr>
-          <w:rFonts w:ascii="Times New Roman" w:hAnsi="Times New Roman" w:cs="Times New Roman"/>
-          <w:sz w:val="28"/>
-          <w:szCs w:val="28"/>
-          <w:lang w:val="uk-UA"/>
-        </w:rPr>
-        <w:t>.</w:t>
-      </w:r>
-      <w:r>
-        <w:rPr>
-          <w:rFonts w:ascii="Times New Roman" w:hAnsi="Times New Roman" w:cs="Times New Roman"/>
-          <w:sz w:val="28"/>
-          <w:szCs w:val="28"/>
-        </w:rPr>
-        <w:t>cs</w:t>
-      </w:r>
-      <w:r>
-        <w:rPr>
-          <w:rFonts w:ascii="Times New Roman" w:hAnsi="Times New Roman" w:cs="Times New Roman"/>
-          <w:sz w:val="28"/>
-          <w:szCs w:val="28"/>
-          <w:lang w:val="uk-UA"/>
-        </w:rPr>
-        <w:t xml:space="preserve"> </w:t>
-      </w:r>
-      <w:r>
-        <w:rPr>
-          <w:rFonts w:ascii="Times New Roman" w:hAnsi="Times New Roman" w:cs="Times New Roman"/>
-          <w:sz w:val="28"/>
-          <w:szCs w:val="28"/>
-          <w:lang w:val="uk-UA"/>
-        </w:rPr>
-        <w:t xml:space="preserve">пароль перед цим хешується </w:t>
-      </w:r>
-      <w:r>
-        <w:rPr>
-          <w:rFonts w:ascii="Times New Roman" w:hAnsi="Times New Roman" w:cs="Times New Roman"/>
-          <w:sz w:val="28"/>
-          <w:szCs w:val="28"/>
-        </w:rPr>
-        <w:t>SHA</w:t>
-      </w:r>
-      <w:r>
-        <w:rPr>
-          <w:rFonts w:ascii="Times New Roman" w:hAnsi="Times New Roman" w:cs="Times New Roman"/>
-          <w:sz w:val="28"/>
-          <w:szCs w:val="28"/>
-          <w:lang w:val="uk-UA"/>
-        </w:rPr>
-        <w:t>256,</w:t>
-      </w:r>
-      <w:r>
-        <w:rPr>
-          <w:rFonts w:ascii="Times New Roman" w:hAnsi="Times New Roman" w:cs="Times New Roman"/>
-          <w:sz w:val="28"/>
-          <w:szCs w:val="28"/>
-          <w:lang w:val="uk-UA"/>
-        </w:rPr>
-        <w:t xml:space="preserve"> що на виході дає рядок довжиною 64 символа.</w:t>
+        <w:t>Бібліотека, яка використовується в коді, автоматично додає сіль до пароля.</w:t>
       </w:r>
     </w:p>
     <w:p>
@@ -963,7 +771,7 @@
           <w:rFonts w:ascii="Times New Roman" w:hAnsi="Times New Roman" w:cs="Times New Roman"/>
           <w:sz w:val="28"/>
           <w:szCs w:val="28"/>
-          <w:lang w:val="uk-UA"/>
+          <w:lang w:val="ru-RU"/>
         </w:rPr>
       </w:pPr>
       <w:r>
@@ -973,16 +781,126 @@
           <w:szCs w:val="28"/>
           <w:lang w:val="uk-UA"/>
         </w:rPr>
-        <w:t>Джерела</w:t>
-      </w:r>
-      <w:r>
-        <w:rPr>
-          <w:rFonts w:ascii="Times New Roman" w:hAnsi="Times New Roman" w:cs="Times New Roman"/>
-          <w:sz w:val="28"/>
-          <w:szCs w:val="28"/>
-          <w:lang w:val="uk-UA"/>
-        </w:rPr>
-        <w:t>:</w:t>
+        <w:t xml:space="preserve">Як і описано в рекомендаціях, </w:t>
+      </w:r>
+      <w:r>
+        <w:rPr>
+          <w:rFonts w:ascii="Times New Roman" w:hAnsi="Times New Roman" w:cs="Times New Roman"/>
+          <w:sz w:val="28"/>
+          <w:szCs w:val="28"/>
+          <w:lang w:val="uk-UA"/>
+        </w:rPr>
+        <w:t xml:space="preserve">значення для хешування </w:t>
+      </w:r>
+      <w:r>
+        <w:rPr>
+          <w:rFonts w:ascii="Times New Roman" w:hAnsi="Times New Roman" w:cs="Times New Roman"/>
+          <w:sz w:val="28"/>
+          <w:szCs w:val="28"/>
+          <w:lang w:val="uk-UA"/>
+        </w:rPr>
+        <w:t xml:space="preserve">має </w:t>
+      </w:r>
+      <w:r>
+        <w:rPr>
+          <w:rFonts w:ascii="Times New Roman" w:hAnsi="Times New Roman" w:cs="Times New Roman"/>
+          <w:sz w:val="28"/>
+          <w:szCs w:val="28"/>
+          <w:lang w:val="uk-UA"/>
+        </w:rPr>
+        <w:t>бути лімітованим в довжині</w:t>
+      </w:r>
+      <w:r>
+        <w:rPr>
+          <w:rFonts w:ascii="Times New Roman" w:hAnsi="Times New Roman" w:cs="Times New Roman"/>
+          <w:sz w:val="28"/>
+          <w:szCs w:val="28"/>
+          <w:lang w:val="uk-UA"/>
+        </w:rPr>
+        <w:t>: від 64 до 128 символів</w:t>
+      </w:r>
+      <w:r>
+        <w:rPr>
+          <w:rFonts w:ascii="Times New Roman" w:hAnsi="Times New Roman" w:cs="Times New Roman"/>
+          <w:sz w:val="28"/>
+          <w:szCs w:val="28"/>
+          <w:lang w:val="uk-UA"/>
+        </w:rPr>
+        <w:t xml:space="preserve"> через обчислювальну складність алгоритмів і можливу через це </w:t>
+      </w:r>
+      <w:r>
+        <w:rPr>
+          <w:rFonts w:ascii="Times New Roman" w:hAnsi="Times New Roman" w:cs="Times New Roman"/>
+          <w:sz w:val="28"/>
+          <w:szCs w:val="28"/>
+        </w:rPr>
+        <w:t>DoS</w:t>
+      </w:r>
+      <w:r>
+        <w:rPr>
+          <w:rFonts w:ascii="Times New Roman" w:hAnsi="Times New Roman" w:cs="Times New Roman"/>
+          <w:sz w:val="28"/>
+          <w:szCs w:val="28"/>
+          <w:lang w:val="uk-UA"/>
+        </w:rPr>
+        <w:t xml:space="preserve"> </w:t>
+      </w:r>
+      <w:r>
+        <w:rPr>
+          <w:rFonts w:ascii="Times New Roman" w:hAnsi="Times New Roman" w:cs="Times New Roman"/>
+          <w:sz w:val="28"/>
+          <w:szCs w:val="28"/>
+          <w:lang w:val="uk-UA"/>
+        </w:rPr>
+        <w:t>атаку.</w:t>
+      </w:r>
+      <w:r>
+        <w:rPr>
+          <w:rFonts w:ascii="Times New Roman" w:hAnsi="Times New Roman" w:cs="Times New Roman"/>
+          <w:sz w:val="28"/>
+          <w:szCs w:val="28"/>
+          <w:lang w:val="uk-UA"/>
+        </w:rPr>
+        <w:t xml:space="preserve"> </w:t>
+      </w:r>
+      <w:r>
+        <w:rPr>
+          <w:rFonts w:ascii="Times New Roman" w:hAnsi="Times New Roman" w:cs="Times New Roman"/>
+          <w:sz w:val="28"/>
+          <w:szCs w:val="28"/>
+          <w:lang w:val="uk-UA"/>
+        </w:rPr>
+        <w:t xml:space="preserve">Тому </w:t>
+      </w:r>
+      <w:r>
+        <w:rPr>
+          <w:rFonts w:ascii="Times New Roman" w:hAnsi="Times New Roman" w:cs="Times New Roman"/>
+          <w:sz w:val="28"/>
+          <w:szCs w:val="28"/>
+          <w:lang w:val="ru-RU"/>
+        </w:rPr>
+        <w:t xml:space="preserve">пароль обмежений в довжині до 64 символів, так як попереднє хешування паролів може привести до додаткових </w:t>
+      </w:r>
+      <w:hyperlink r:id="rId6" w:history="1">
+        <w:r>
+          <w:rPr>
+            <w:rStyle w:val="Hyperlink"/>
+            <w:rFonts w:ascii="Times New Roman" w:hAnsi="Times New Roman" w:cs="Times New Roman"/>
+            <w:sz w:val="28"/>
+            <w:szCs w:val="28"/>
+            <w:lang w:val="ru-RU"/>
+          </w:rPr>
+          <w:t>вразливостей</w:t>
+        </w:r>
+      </w:hyperlink>
+      <w:r>
+        <w:rPr>
+          <w:rFonts w:ascii="Times New Roman" w:hAnsi="Times New Roman" w:cs="Times New Roman"/>
+          <w:sz w:val="28"/>
+          <w:szCs w:val="28"/>
+          <w:lang w:val="ru-RU"/>
+        </w:rPr>
+        <w:t>.</w:t>
       </w:r>
     </w:p>
     <w:p>
@@ -991,17 +909,657 @@
           <w:rFonts w:ascii="Times New Roman" w:hAnsi="Times New Roman" w:cs="Times New Roman"/>
           <w:sz w:val="28"/>
           <w:szCs w:val="28"/>
+          <w:lang w:val="uk-UA"/>
         </w:rPr>
       </w:pPr>
-      <w:hyperlink r:id="rId5" w:history="1">
-        <w:r>
-          <w:rPr>
-            <w:rStyle w:val="Hyperlink"/>
-            <w:rFonts w:ascii="Times New Roman" w:hAnsi="Times New Roman" w:cs="Times New Roman"/>
-            <w:sz w:val="28"/>
-            <w:szCs w:val="28"/>
-          </w:rPr>
-          <w:t>https://cheatsheetseries.owasp.org/cheatsheets/Password_Storage_Cheat_Sheet.html#pbkdf2</w:t>
+      <w:r>
+        <w:rPr>
+          <w:rFonts w:ascii="Times New Roman" w:hAnsi="Times New Roman" w:cs="Times New Roman"/>
+          <w:sz w:val="28"/>
+          <w:szCs w:val="28"/>
+          <w:lang w:val="ru-RU"/>
+        </w:rPr>
+        <w:t xml:space="preserve">Для створення </w:t>
+      </w:r>
+      <w:r>
+        <w:rPr>
+          <w:rFonts w:ascii="Times New Roman" w:hAnsi="Times New Roman" w:cs="Times New Roman"/>
+          <w:sz w:val="28"/>
+          <w:szCs w:val="28"/>
+          <w:lang w:val="ru-RU"/>
+        </w:rPr>
+        <w:t>додаткового шару захисту був доданий</w:t>
+      </w:r>
+      <w:r>
+        <w:rPr>
+          <w:rFonts w:ascii="Times New Roman" w:hAnsi="Times New Roman" w:cs="Times New Roman"/>
+          <w:sz w:val="28"/>
+          <w:szCs w:val="28"/>
+          <w:lang w:val="ru-RU"/>
+        </w:rPr>
+        <w:t xml:space="preserve"> </w:t>
+      </w:r>
+      <w:r>
+        <w:rPr>
+          <w:rFonts w:ascii="Times New Roman" w:hAnsi="Times New Roman" w:cs="Times New Roman"/>
+          <w:sz w:val="28"/>
+          <w:szCs w:val="28"/>
+        </w:rPr>
+        <w:t>pepper</w:t>
+      </w:r>
+      <w:r>
+        <w:rPr>
+          <w:rFonts w:ascii="Times New Roman" w:hAnsi="Times New Roman" w:cs="Times New Roman"/>
+          <w:sz w:val="28"/>
+          <w:szCs w:val="28"/>
+          <w:lang w:val="ru-RU"/>
+        </w:rPr>
+        <w:t xml:space="preserve">, який може бути доданий </w:t>
+      </w:r>
+      <w:r>
+        <w:rPr>
+          <w:rFonts w:ascii="Times New Roman" w:hAnsi="Times New Roman" w:cs="Times New Roman"/>
+          <w:sz w:val="28"/>
+          <w:szCs w:val="28"/>
+          <w:lang w:val="ru-RU"/>
+        </w:rPr>
+        <w:t>через змінні оточення</w:t>
+      </w:r>
+      <w:r>
+        <w:rPr>
+          <w:rFonts w:ascii="Times New Roman" w:hAnsi="Times New Roman" w:cs="Times New Roman"/>
+          <w:sz w:val="28"/>
+          <w:szCs w:val="28"/>
+          <w:lang w:val="ru-RU"/>
+        </w:rPr>
+        <w:t xml:space="preserve"> або конфігурацію та зберігатися в захищеному місці (як секрет в </w:t>
+      </w:r>
+      <w:r>
+        <w:rPr>
+          <w:rFonts w:ascii="Times New Roman" w:hAnsi="Times New Roman" w:cs="Times New Roman"/>
+          <w:sz w:val="28"/>
+          <w:szCs w:val="28"/>
+        </w:rPr>
+        <w:t>KMS</w:t>
+      </w:r>
+      <w:r>
+        <w:rPr>
+          <w:rFonts w:ascii="Times New Roman" w:hAnsi="Times New Roman" w:cs="Times New Roman"/>
+          <w:sz w:val="28"/>
+          <w:szCs w:val="28"/>
+          <w:lang w:val="ru-RU"/>
+        </w:rPr>
+        <w:t xml:space="preserve"> </w:t>
+      </w:r>
+      <w:r>
+        <w:rPr>
+          <w:rFonts w:ascii="Times New Roman" w:hAnsi="Times New Roman" w:cs="Times New Roman"/>
+          <w:sz w:val="28"/>
+          <w:szCs w:val="28"/>
+          <w:lang w:val="uk-UA"/>
+        </w:rPr>
+        <w:t>системах або в зашифрованому вигляді</w:t>
+      </w:r>
+      <w:r>
+        <w:rPr>
+          <w:rFonts w:ascii="Times New Roman" w:hAnsi="Times New Roman" w:cs="Times New Roman"/>
+          <w:sz w:val="28"/>
+          <w:szCs w:val="28"/>
+          <w:lang w:val="ru-RU"/>
+        </w:rPr>
+        <w:t>)</w:t>
+      </w:r>
+      <w:r>
+        <w:rPr>
+          <w:rFonts w:ascii="Times New Roman" w:hAnsi="Times New Roman" w:cs="Times New Roman"/>
+          <w:sz w:val="28"/>
+          <w:szCs w:val="28"/>
+          <w:lang w:val="ru-RU"/>
+        </w:rPr>
+        <w:t>. Мінусом реалізації в даній лабораторній є неможливість ротації заданого спочатку значення</w:t>
+      </w:r>
+      <w:r>
+        <w:rPr>
+          <w:rFonts w:ascii="Times New Roman" w:hAnsi="Times New Roman" w:cs="Times New Roman"/>
+          <w:sz w:val="28"/>
+          <w:szCs w:val="28"/>
+          <w:lang w:val="ru-RU"/>
+        </w:rPr>
+        <w:t xml:space="preserve"> </w:t>
+      </w:r>
+      <w:r>
+        <w:rPr>
+          <w:rFonts w:ascii="Times New Roman" w:hAnsi="Times New Roman" w:cs="Times New Roman"/>
+          <w:sz w:val="28"/>
+          <w:szCs w:val="28"/>
+        </w:rPr>
+        <w:t>pepper</w:t>
+      </w:r>
+      <w:r>
+        <w:rPr>
+          <w:rFonts w:ascii="Times New Roman" w:hAnsi="Times New Roman" w:cs="Times New Roman"/>
+          <w:sz w:val="28"/>
+          <w:szCs w:val="28"/>
+          <w:lang w:val="ru-RU"/>
+        </w:rPr>
+        <w:t>, що буде проблемою, якщо його скомпрометують</w:t>
+      </w:r>
+      <w:r>
+        <w:rPr>
+          <w:rFonts w:ascii="Times New Roman" w:hAnsi="Times New Roman" w:cs="Times New Roman"/>
+          <w:sz w:val="28"/>
+          <w:szCs w:val="28"/>
+          <w:lang w:val="ru-RU"/>
+        </w:rPr>
+        <w:t>.</w:t>
+      </w:r>
+    </w:p>
+    <w:p>
+      <w:pPr>
+        <w:rPr>
+          <w:rFonts w:ascii="Times New Roman" w:hAnsi="Times New Roman" w:cs="Times New Roman"/>
+          <w:sz w:val="28"/>
+          <w:szCs w:val="28"/>
+          <w:lang w:val="ru-RU"/>
+        </w:rPr>
+      </w:pPr>
+      <w:r>
+        <w:rPr>
+          <w:rFonts w:ascii="Times New Roman" w:hAnsi="Times New Roman" w:cs="Times New Roman"/>
+          <w:sz w:val="28"/>
+          <w:szCs w:val="28"/>
+          <w:lang w:val="ru-RU"/>
+        </w:rPr>
+        <w:lastRenderedPageBreak/>
+        <w:t>За налаштуваннями пароль ма</w:t>
+      </w:r>
+      <w:r>
+        <w:rPr>
+          <w:rFonts w:ascii="Times New Roman" w:hAnsi="Times New Roman" w:cs="Times New Roman"/>
+          <w:sz w:val="28"/>
+          <w:szCs w:val="28"/>
+          <w:lang w:val="ru-RU"/>
+        </w:rPr>
+        <w:t>є</w:t>
+      </w:r>
+      <w:r>
+        <w:rPr>
+          <w:rFonts w:ascii="Times New Roman" w:hAnsi="Times New Roman" w:cs="Times New Roman"/>
+          <w:sz w:val="28"/>
+          <w:szCs w:val="28"/>
+          <w:lang w:val="ru-RU"/>
+        </w:rPr>
+        <w:t xml:space="preserve"> містити цифру, спецсимвол, символи в нижньому та верхньому регістрах</w:t>
+      </w:r>
+      <w:r>
+        <w:rPr>
+          <w:rFonts w:ascii="Times New Roman" w:hAnsi="Times New Roman" w:cs="Times New Roman"/>
+          <w:sz w:val="28"/>
+          <w:szCs w:val="28"/>
+          <w:lang w:val="ru-RU"/>
+        </w:rPr>
+        <w:t xml:space="preserve">, бути </w:t>
+      </w:r>
+      <w:r>
+        <w:rPr>
+          <w:rFonts w:ascii="Times New Roman" w:hAnsi="Times New Roman" w:cs="Times New Roman"/>
+          <w:sz w:val="28"/>
+          <w:szCs w:val="28"/>
+          <w:lang w:val="ru-RU"/>
+        </w:rPr>
+        <w:t>довжиною від 8 до 64 символів</w:t>
+      </w:r>
+      <w:r>
+        <w:rPr>
+          <w:rFonts w:ascii="Times New Roman" w:hAnsi="Times New Roman" w:cs="Times New Roman"/>
+          <w:sz w:val="28"/>
+          <w:szCs w:val="28"/>
+          <w:lang w:val="ru-RU"/>
+        </w:rPr>
+        <w:t>, та не в входити в 10</w:t>
+      </w:r>
+      <w:r>
+        <w:rPr>
+          <w:rFonts w:ascii="Times New Roman" w:hAnsi="Times New Roman" w:cs="Times New Roman"/>
+          <w:sz w:val="28"/>
+          <w:szCs w:val="28"/>
+          <w:lang w:val="ru-RU"/>
+        </w:rPr>
+        <w:t>0</w:t>
+      </w:r>
+      <w:r>
+        <w:rPr>
+          <w:rFonts w:ascii="Times New Roman" w:hAnsi="Times New Roman" w:cs="Times New Roman"/>
+          <w:sz w:val="28"/>
+          <w:szCs w:val="28"/>
+          <w:lang w:val="ru-RU"/>
+        </w:rPr>
+        <w:t xml:space="preserve"> найчастіше використовуваних паролів</w:t>
+      </w:r>
+      <w:r>
+        <w:rPr>
+          <w:rFonts w:ascii="Times New Roman" w:hAnsi="Times New Roman" w:cs="Times New Roman"/>
+          <w:sz w:val="28"/>
+          <w:szCs w:val="28"/>
+          <w:lang w:val="ru-RU"/>
+        </w:rPr>
+        <w:t>.</w:t>
+      </w:r>
+    </w:p>
+    <w:p>
+      <w:pPr>
+        <w:rPr>
+          <w:rFonts w:ascii="Times New Roman" w:hAnsi="Times New Roman" w:cs="Times New Roman"/>
+          <w:sz w:val="28"/>
+          <w:szCs w:val="28"/>
+          <w:lang w:val="ru-RU"/>
+        </w:rPr>
+      </w:pPr>
+      <w:r>
+        <w:rPr>
+          <w:rFonts w:ascii="Times New Roman" w:hAnsi="Times New Roman" w:cs="Times New Roman"/>
+          <w:sz w:val="28"/>
+          <w:szCs w:val="28"/>
+          <w:lang w:val="ru-RU"/>
+        </w:rPr>
+        <w:t xml:space="preserve">Для клієнт серверною комунікації налаштований </w:t>
+      </w:r>
+      <w:r>
+        <w:rPr>
+          <w:rFonts w:ascii="Times New Roman" w:hAnsi="Times New Roman" w:cs="Times New Roman"/>
+          <w:sz w:val="28"/>
+          <w:szCs w:val="28"/>
+        </w:rPr>
+        <w:t>HTTPS</w:t>
+      </w:r>
+      <w:r>
+        <w:rPr>
+          <w:rFonts w:ascii="Times New Roman" w:hAnsi="Times New Roman" w:cs="Times New Roman"/>
+          <w:sz w:val="28"/>
+          <w:szCs w:val="28"/>
+          <w:lang w:val="ru-RU"/>
+        </w:rPr>
+        <w:t xml:space="preserve"> </w:t>
+      </w:r>
+      <w:r>
+        <w:rPr>
+          <w:rFonts w:ascii="Times New Roman" w:hAnsi="Times New Roman" w:cs="Times New Roman"/>
+          <w:sz w:val="28"/>
+          <w:szCs w:val="28"/>
+          <w:lang w:val="uk-UA"/>
+        </w:rPr>
+        <w:t xml:space="preserve">з найдійними </w:t>
+      </w:r>
+      <w:r>
+        <w:rPr>
+          <w:rFonts w:ascii="Times New Roman" w:hAnsi="Times New Roman" w:cs="Times New Roman"/>
+          <w:sz w:val="28"/>
+          <w:szCs w:val="28"/>
+        </w:rPr>
+        <w:t>cipher</w:t>
+      </w:r>
+      <w:r>
+        <w:rPr>
+          <w:rFonts w:ascii="Times New Roman" w:hAnsi="Times New Roman" w:cs="Times New Roman"/>
+          <w:sz w:val="28"/>
+          <w:szCs w:val="28"/>
+          <w:lang w:val="ru-RU"/>
+        </w:rPr>
+        <w:t xml:space="preserve"> </w:t>
+      </w:r>
+      <w:r>
+        <w:rPr>
+          <w:rFonts w:ascii="Times New Roman" w:hAnsi="Times New Roman" w:cs="Times New Roman"/>
+          <w:sz w:val="28"/>
+          <w:szCs w:val="28"/>
+        </w:rPr>
+        <w:t>suits</w:t>
+      </w:r>
+      <w:r>
+        <w:rPr>
+          <w:rFonts w:ascii="Times New Roman" w:hAnsi="Times New Roman" w:cs="Times New Roman"/>
+          <w:sz w:val="28"/>
+          <w:szCs w:val="28"/>
+          <w:lang w:val="ru-RU"/>
+        </w:rPr>
+        <w:t>.</w:t>
+      </w:r>
+    </w:p>
+    <w:p>
+      <w:pPr>
+        <w:rPr>
+          <w:rFonts w:ascii="Times New Roman" w:hAnsi="Times New Roman" w:cs="Times New Roman"/>
+          <w:sz w:val="28"/>
+          <w:szCs w:val="28"/>
+          <w:lang w:val="uk-UA"/>
+        </w:rPr>
+      </w:pPr>
+      <w:r>
+        <w:rPr>
+          <w:rFonts w:ascii="Times New Roman" w:hAnsi="Times New Roman" w:cs="Times New Roman"/>
+          <w:sz w:val="28"/>
+          <w:szCs w:val="28"/>
+          <w:lang w:val="uk-UA"/>
+        </w:rPr>
+        <w:t xml:space="preserve">Версія пароля зберігається в полі пароля в перших 3 символах. </w:t>
+      </w:r>
+    </w:p>
+    <w:p>
+      <w:pPr>
+        <w:rPr>
+          <w:rFonts w:ascii="Times New Roman" w:hAnsi="Times New Roman" w:cs="Times New Roman"/>
+          <w:sz w:val="28"/>
+          <w:szCs w:val="28"/>
+          <w:lang w:val="ru-RU"/>
+        </w:rPr>
+      </w:pPr>
+      <w:r>
+        <w:rPr>
+          <w:rFonts w:ascii="Times New Roman" w:hAnsi="Times New Roman" w:cs="Times New Roman"/>
+          <w:sz w:val="28"/>
+          <w:szCs w:val="28"/>
+          <w:lang w:val="uk-UA"/>
+        </w:rPr>
+        <w:t>Вигляд пароля після збереження</w:t>
+      </w:r>
+      <w:r>
+        <w:rPr>
+          <w:rFonts w:ascii="Times New Roman" w:hAnsi="Times New Roman" w:cs="Times New Roman"/>
+          <w:sz w:val="28"/>
+          <w:szCs w:val="28"/>
+          <w:lang w:val="ru-RU"/>
+        </w:rPr>
+        <w:t>:</w:t>
+      </w:r>
+    </w:p>
+    <w:p>
+      <w:pPr>
+        <w:rPr>
+          <w:rFonts w:ascii="Times New Roman" w:hAnsi="Times New Roman" w:cs="Times New Roman"/>
+          <w:sz w:val="28"/>
+          <w:szCs w:val="28"/>
+          <w:lang w:val="uk-UA"/>
+        </w:rPr>
+      </w:pPr>
+      <w:r>
+        <w:rPr>
+          <w:rFonts w:ascii="Times New Roman" w:hAnsi="Times New Roman" w:cs="Times New Roman"/>
+          <w:sz w:val="28"/>
+          <w:szCs w:val="28"/>
+        </w:rPr>
+        <w:drawing>
+          <wp:inline distT="0" distB="0" distL="0" distR="0" wp14:anchorId="74099889" wp14:editId="69F31A6E">
+            <wp:extent cx="6332855" cy="530225"/>
+            <wp:effectExtent l="0" t="0" r="0" b="3175"/>
+            <wp:docPr id="2" name="Picture 2"/>
+            <wp:cNvGraphicFramePr>
+              <a:graphicFrameLocks xmlns:a="http://schemas.openxmlformats.org/drawingml/2006/main" noChangeAspect="1"/>
+            </wp:cNvGraphicFramePr>
+            <a:graphic xmlns:a="http://schemas.openxmlformats.org/drawingml/2006/main">
+              <a:graphicData uri="http://schemas.openxmlformats.org/drawingml/2006/picture">
+                <pic:pic xmlns:pic="http://schemas.openxmlformats.org/drawingml/2006/picture">
+                  <pic:nvPicPr>
+                    <pic:cNvPr id="1" name=""/>
+                    <pic:cNvPicPr/>
+                  </pic:nvPicPr>
+                  <pic:blipFill>
+                    <a:blip r:embed="rId7"/>
+                    <a:stretch>
+                      <a:fillRect/>
+                    </a:stretch>
+                  </pic:blipFill>
+                  <pic:spPr>
+                    <a:xfrm>
+                      <a:off x="0" y="0"/>
+                      <a:ext cx="6332855" cy="530225"/>
+                    </a:xfrm>
+                    <a:prstGeom prst="rect">
+                      <a:avLst/>
+                    </a:prstGeom>
+                  </pic:spPr>
+                </pic:pic>
+              </a:graphicData>
+            </a:graphic>
+          </wp:inline>
+        </w:drawing>
+      </w:r>
+      <w:r>
+        <w:rPr>
+          <w:rFonts w:ascii="Times New Roman" w:hAnsi="Times New Roman" w:cs="Times New Roman"/>
+          <w:sz w:val="28"/>
+          <w:szCs w:val="28"/>
+          <w:lang w:val="uk-UA"/>
+        </w:rPr>
+        <w:t>Джерела</w:t>
+      </w:r>
+      <w:r>
+        <w:rPr>
+          <w:rFonts w:ascii="Times New Roman" w:hAnsi="Times New Roman" w:cs="Times New Roman"/>
+          <w:sz w:val="28"/>
+          <w:szCs w:val="28"/>
+          <w:lang w:val="uk-UA"/>
+        </w:rPr>
+        <w:t>:</w:t>
+      </w:r>
+    </w:p>
+    <w:p>
+      <w:pPr>
+        <w:rPr>
+          <w:rFonts w:ascii="Times New Roman" w:hAnsi="Times New Roman" w:cs="Times New Roman"/>
+          <w:sz w:val="28"/>
+          <w:szCs w:val="28"/>
+          <w:lang w:val="uk-UA"/>
+        </w:rPr>
+      </w:pPr>
+      <w:hyperlink r:id="rId8" w:anchor="pbkdf2" w:history="1">
+        <w:r>
+          <w:rPr>
+            <w:rStyle w:val="Hyperlink"/>
+            <w:rFonts w:ascii="Times New Roman" w:hAnsi="Times New Roman" w:cs="Times New Roman"/>
+            <w:sz w:val="28"/>
+            <w:szCs w:val="28"/>
+          </w:rPr>
+          <w:t>https</w:t>
+        </w:r>
+        <w:r>
+          <w:rPr>
+            <w:rStyle w:val="Hyperlink"/>
+            <w:rFonts w:ascii="Times New Roman" w:hAnsi="Times New Roman" w:cs="Times New Roman"/>
+            <w:sz w:val="28"/>
+            <w:szCs w:val="28"/>
+            <w:lang w:val="uk-UA"/>
+          </w:rPr>
+          <w:t>://</w:t>
+        </w:r>
+        <w:r>
+          <w:rPr>
+            <w:rStyle w:val="Hyperlink"/>
+            <w:rFonts w:ascii="Times New Roman" w:hAnsi="Times New Roman" w:cs="Times New Roman"/>
+            <w:sz w:val="28"/>
+            <w:szCs w:val="28"/>
+          </w:rPr>
+          <w:t>cheatsheetseries</w:t>
+        </w:r>
+        <w:r>
+          <w:rPr>
+            <w:rStyle w:val="Hyperlink"/>
+            <w:rFonts w:ascii="Times New Roman" w:hAnsi="Times New Roman" w:cs="Times New Roman"/>
+            <w:sz w:val="28"/>
+            <w:szCs w:val="28"/>
+            <w:lang w:val="uk-UA"/>
+          </w:rPr>
+          <w:t>.</w:t>
+        </w:r>
+        <w:r>
+          <w:rPr>
+            <w:rStyle w:val="Hyperlink"/>
+            <w:rFonts w:ascii="Times New Roman" w:hAnsi="Times New Roman" w:cs="Times New Roman"/>
+            <w:sz w:val="28"/>
+            <w:szCs w:val="28"/>
+          </w:rPr>
+          <w:t>owasp</w:t>
+        </w:r>
+        <w:r>
+          <w:rPr>
+            <w:rStyle w:val="Hyperlink"/>
+            <w:rFonts w:ascii="Times New Roman" w:hAnsi="Times New Roman" w:cs="Times New Roman"/>
+            <w:sz w:val="28"/>
+            <w:szCs w:val="28"/>
+            <w:lang w:val="uk-UA"/>
+          </w:rPr>
+          <w:t>.</w:t>
+        </w:r>
+        <w:r>
+          <w:rPr>
+            <w:rStyle w:val="Hyperlink"/>
+            <w:rFonts w:ascii="Times New Roman" w:hAnsi="Times New Roman" w:cs="Times New Roman"/>
+            <w:sz w:val="28"/>
+            <w:szCs w:val="28"/>
+          </w:rPr>
+          <w:t>org</w:t>
+        </w:r>
+        <w:r>
+          <w:rPr>
+            <w:rStyle w:val="Hyperlink"/>
+            <w:rFonts w:ascii="Times New Roman" w:hAnsi="Times New Roman" w:cs="Times New Roman"/>
+            <w:sz w:val="28"/>
+            <w:szCs w:val="28"/>
+            <w:lang w:val="uk-UA"/>
+          </w:rPr>
+          <w:t>/</w:t>
+        </w:r>
+        <w:r>
+          <w:rPr>
+            <w:rStyle w:val="Hyperlink"/>
+            <w:rFonts w:ascii="Times New Roman" w:hAnsi="Times New Roman" w:cs="Times New Roman"/>
+            <w:sz w:val="28"/>
+            <w:szCs w:val="28"/>
+          </w:rPr>
+          <w:t>cheatsheets</w:t>
+        </w:r>
+        <w:r>
+          <w:rPr>
+            <w:rStyle w:val="Hyperlink"/>
+            <w:rFonts w:ascii="Times New Roman" w:hAnsi="Times New Roman" w:cs="Times New Roman"/>
+            <w:sz w:val="28"/>
+            <w:szCs w:val="28"/>
+            <w:lang w:val="uk-UA"/>
+          </w:rPr>
+          <w:t>/</w:t>
+        </w:r>
+        <w:r>
+          <w:rPr>
+            <w:rStyle w:val="Hyperlink"/>
+            <w:rFonts w:ascii="Times New Roman" w:hAnsi="Times New Roman" w:cs="Times New Roman"/>
+            <w:sz w:val="28"/>
+            <w:szCs w:val="28"/>
+          </w:rPr>
+          <w:t>Password</w:t>
+        </w:r>
+        <w:r>
+          <w:rPr>
+            <w:rStyle w:val="Hyperlink"/>
+            <w:rFonts w:ascii="Times New Roman" w:hAnsi="Times New Roman" w:cs="Times New Roman"/>
+            <w:sz w:val="28"/>
+            <w:szCs w:val="28"/>
+            <w:lang w:val="uk-UA"/>
+          </w:rPr>
+          <w:t>_</w:t>
+        </w:r>
+        <w:r>
+          <w:rPr>
+            <w:rStyle w:val="Hyperlink"/>
+            <w:rFonts w:ascii="Times New Roman" w:hAnsi="Times New Roman" w:cs="Times New Roman"/>
+            <w:sz w:val="28"/>
+            <w:szCs w:val="28"/>
+          </w:rPr>
+          <w:t>Storage</w:t>
+        </w:r>
+        <w:r>
+          <w:rPr>
+            <w:rStyle w:val="Hyperlink"/>
+            <w:rFonts w:ascii="Times New Roman" w:hAnsi="Times New Roman" w:cs="Times New Roman"/>
+            <w:sz w:val="28"/>
+            <w:szCs w:val="28"/>
+            <w:lang w:val="uk-UA"/>
+          </w:rPr>
+          <w:t>_</w:t>
+        </w:r>
+        <w:r>
+          <w:rPr>
+            <w:rStyle w:val="Hyperlink"/>
+            <w:rFonts w:ascii="Times New Roman" w:hAnsi="Times New Roman" w:cs="Times New Roman"/>
+            <w:sz w:val="28"/>
+            <w:szCs w:val="28"/>
+          </w:rPr>
+          <w:t>Cheat</w:t>
+        </w:r>
+        <w:r>
+          <w:rPr>
+            <w:rStyle w:val="Hyperlink"/>
+            <w:rFonts w:ascii="Times New Roman" w:hAnsi="Times New Roman" w:cs="Times New Roman"/>
+            <w:sz w:val="28"/>
+            <w:szCs w:val="28"/>
+            <w:lang w:val="uk-UA"/>
+          </w:rPr>
+          <w:t>_</w:t>
+        </w:r>
+        <w:r>
+          <w:rPr>
+            <w:rStyle w:val="Hyperlink"/>
+            <w:rFonts w:ascii="Times New Roman" w:hAnsi="Times New Roman" w:cs="Times New Roman"/>
+            <w:sz w:val="28"/>
+            <w:szCs w:val="28"/>
+          </w:rPr>
+          <w:t>Sheet</w:t>
+        </w:r>
+        <w:r>
+          <w:rPr>
+            <w:rStyle w:val="Hyperlink"/>
+            <w:rFonts w:ascii="Times New Roman" w:hAnsi="Times New Roman" w:cs="Times New Roman"/>
+            <w:sz w:val="28"/>
+            <w:szCs w:val="28"/>
+            <w:lang w:val="uk-UA"/>
+          </w:rPr>
+          <w:t>.</w:t>
+        </w:r>
+        <w:r>
+          <w:rPr>
+            <w:rStyle w:val="Hyperlink"/>
+            <w:rFonts w:ascii="Times New Roman" w:hAnsi="Times New Roman" w:cs="Times New Roman"/>
+            <w:sz w:val="28"/>
+            <w:szCs w:val="28"/>
+          </w:rPr>
+          <w:t>html</w:t>
+        </w:r>
+        <w:r>
+          <w:rPr>
+            <w:rStyle w:val="Hyperlink"/>
+            <w:rFonts w:ascii="Times New Roman" w:hAnsi="Times New Roman" w:cs="Times New Roman"/>
+            <w:sz w:val="28"/>
+            <w:szCs w:val="28"/>
+            <w:lang w:val="uk-UA"/>
+          </w:rPr>
+          <w:t>#</w:t>
+        </w:r>
+        <w:r>
+          <w:rPr>
+            <w:rStyle w:val="Hyperlink"/>
+            <w:rFonts w:ascii="Times New Roman" w:hAnsi="Times New Roman" w:cs="Times New Roman"/>
+            <w:sz w:val="28"/>
+            <w:szCs w:val="28"/>
+          </w:rPr>
+          <w:t>pbkdf</w:t>
+        </w:r>
+        <w:r>
+          <w:rPr>
+            <w:rStyle w:val="Hyperlink"/>
+            <w:rFonts w:ascii="Times New Roman" w:hAnsi="Times New Roman" w:cs="Times New Roman"/>
+            <w:sz w:val="28"/>
+            <w:szCs w:val="28"/>
+            <w:lang w:val="uk-UA"/>
+          </w:rPr>
+          <w:t>2</w:t>
         </w:r>
       </w:hyperlink>
     </w:p>
@@ -1009,19 +1567,279 @@
       <w:pPr>
         <w:rPr>
           <w:rFonts w:ascii="Times New Roman" w:hAnsi="Times New Roman" w:cs="Times New Roman"/>
-          <w:sz w:val="28"/>
-          <w:szCs w:val="28"/>
+          <w:color w:val="0563C1" w:themeColor="hyperlink"/>
+          <w:sz w:val="28"/>
+          <w:szCs w:val="28"/>
+          <w:u w:val="single"/>
+          <w:lang w:val="uk-UA"/>
         </w:rPr>
       </w:pPr>
-      <w:hyperlink r:id="rId6" w:history="1">
-        <w:r>
-          <w:rPr>
-            <w:rStyle w:val="Hyperlink"/>
-            <w:rFonts w:ascii="Times New Roman" w:hAnsi="Times New Roman" w:cs="Times New Roman"/>
-            <w:sz w:val="28"/>
-            <w:szCs w:val="28"/>
-          </w:rPr>
-          <w:t>https://andrewlock.net/migrating-passwords-in-asp-net-core-identity-with-a-custom-passwordhasher/</w:t>
+      <w:hyperlink r:id="rId9" w:history="1">
+        <w:r>
+          <w:rPr>
+            <w:rStyle w:val="Hyperlink"/>
+            <w:rFonts w:ascii="Times New Roman" w:hAnsi="Times New Roman" w:cs="Times New Roman"/>
+            <w:sz w:val="28"/>
+            <w:szCs w:val="28"/>
+          </w:rPr>
+          <w:t>https</w:t>
+        </w:r>
+        <w:r>
+          <w:rPr>
+            <w:rStyle w:val="Hyperlink"/>
+            <w:rFonts w:ascii="Times New Roman" w:hAnsi="Times New Roman" w:cs="Times New Roman"/>
+            <w:sz w:val="28"/>
+            <w:szCs w:val="28"/>
+            <w:lang w:val="uk-UA"/>
+          </w:rPr>
+          <w:t>://</w:t>
+        </w:r>
+        <w:r>
+          <w:rPr>
+            <w:rStyle w:val="Hyperlink"/>
+            <w:rFonts w:ascii="Times New Roman" w:hAnsi="Times New Roman" w:cs="Times New Roman"/>
+            <w:sz w:val="28"/>
+            <w:szCs w:val="28"/>
+          </w:rPr>
+          <w:t>andrewlock</w:t>
+        </w:r>
+        <w:r>
+          <w:rPr>
+            <w:rStyle w:val="Hyperlink"/>
+            <w:rFonts w:ascii="Times New Roman" w:hAnsi="Times New Roman" w:cs="Times New Roman"/>
+            <w:sz w:val="28"/>
+            <w:szCs w:val="28"/>
+            <w:lang w:val="uk-UA"/>
+          </w:rPr>
+          <w:t>.</w:t>
+        </w:r>
+        <w:r>
+          <w:rPr>
+            <w:rStyle w:val="Hyperlink"/>
+            <w:rFonts w:ascii="Times New Roman" w:hAnsi="Times New Roman" w:cs="Times New Roman"/>
+            <w:sz w:val="28"/>
+            <w:szCs w:val="28"/>
+          </w:rPr>
+          <w:t>net</w:t>
+        </w:r>
+        <w:r>
+          <w:rPr>
+            <w:rStyle w:val="Hyperlink"/>
+            <w:rFonts w:ascii="Times New Roman" w:hAnsi="Times New Roman" w:cs="Times New Roman"/>
+            <w:sz w:val="28"/>
+            <w:szCs w:val="28"/>
+            <w:lang w:val="uk-UA"/>
+          </w:rPr>
+          <w:t>/</w:t>
+        </w:r>
+        <w:r>
+          <w:rPr>
+            <w:rStyle w:val="Hyperlink"/>
+            <w:rFonts w:ascii="Times New Roman" w:hAnsi="Times New Roman" w:cs="Times New Roman"/>
+            <w:sz w:val="28"/>
+            <w:szCs w:val="28"/>
+          </w:rPr>
+          <w:t>migrating</w:t>
+        </w:r>
+        <w:r>
+          <w:rPr>
+            <w:rStyle w:val="Hyperlink"/>
+            <w:rFonts w:ascii="Times New Roman" w:hAnsi="Times New Roman" w:cs="Times New Roman"/>
+            <w:sz w:val="28"/>
+            <w:szCs w:val="28"/>
+            <w:lang w:val="uk-UA"/>
+          </w:rPr>
+          <w:t>-</w:t>
+        </w:r>
+        <w:r>
+          <w:rPr>
+            <w:rStyle w:val="Hyperlink"/>
+            <w:rFonts w:ascii="Times New Roman" w:hAnsi="Times New Roman" w:cs="Times New Roman"/>
+            <w:sz w:val="28"/>
+            <w:szCs w:val="28"/>
+          </w:rPr>
+          <w:t>passwords</w:t>
+        </w:r>
+        <w:r>
+          <w:rPr>
+            <w:rStyle w:val="Hyperlink"/>
+            <w:rFonts w:ascii="Times New Roman" w:hAnsi="Times New Roman" w:cs="Times New Roman"/>
+            <w:sz w:val="28"/>
+            <w:szCs w:val="28"/>
+            <w:lang w:val="uk-UA"/>
+          </w:rPr>
+          <w:t>-</w:t>
+        </w:r>
+        <w:r>
+          <w:rPr>
+            <w:rStyle w:val="Hyperlink"/>
+            <w:rFonts w:ascii="Times New Roman" w:hAnsi="Times New Roman" w:cs="Times New Roman"/>
+            <w:sz w:val="28"/>
+            <w:szCs w:val="28"/>
+          </w:rPr>
+          <w:t>in</w:t>
+        </w:r>
+        <w:r>
+          <w:rPr>
+            <w:rStyle w:val="Hyperlink"/>
+            <w:rFonts w:ascii="Times New Roman" w:hAnsi="Times New Roman" w:cs="Times New Roman"/>
+            <w:sz w:val="28"/>
+            <w:szCs w:val="28"/>
+            <w:lang w:val="uk-UA"/>
+          </w:rPr>
+          <w:t>-</w:t>
+        </w:r>
+        <w:r>
+          <w:rPr>
+            <w:rStyle w:val="Hyperlink"/>
+            <w:rFonts w:ascii="Times New Roman" w:hAnsi="Times New Roman" w:cs="Times New Roman"/>
+            <w:sz w:val="28"/>
+            <w:szCs w:val="28"/>
+          </w:rPr>
+          <w:t>asp</w:t>
+        </w:r>
+        <w:r>
+          <w:rPr>
+            <w:rStyle w:val="Hyperlink"/>
+            <w:rFonts w:ascii="Times New Roman" w:hAnsi="Times New Roman" w:cs="Times New Roman"/>
+            <w:sz w:val="28"/>
+            <w:szCs w:val="28"/>
+            <w:lang w:val="uk-UA"/>
+          </w:rPr>
+          <w:t>-</w:t>
+        </w:r>
+        <w:r>
+          <w:rPr>
+            <w:rStyle w:val="Hyperlink"/>
+            <w:rFonts w:ascii="Times New Roman" w:hAnsi="Times New Roman" w:cs="Times New Roman"/>
+            <w:sz w:val="28"/>
+            <w:szCs w:val="28"/>
+          </w:rPr>
+          <w:t>net</w:t>
+        </w:r>
+        <w:r>
+          <w:rPr>
+            <w:rStyle w:val="Hyperlink"/>
+            <w:rFonts w:ascii="Times New Roman" w:hAnsi="Times New Roman" w:cs="Times New Roman"/>
+            <w:sz w:val="28"/>
+            <w:szCs w:val="28"/>
+            <w:lang w:val="uk-UA"/>
+          </w:rPr>
+          <w:t>-</w:t>
+        </w:r>
+        <w:r>
+          <w:rPr>
+            <w:rStyle w:val="Hyperlink"/>
+            <w:rFonts w:ascii="Times New Roman" w:hAnsi="Times New Roman" w:cs="Times New Roman"/>
+            <w:sz w:val="28"/>
+            <w:szCs w:val="28"/>
+          </w:rPr>
+          <w:t>core</w:t>
+        </w:r>
+        <w:r>
+          <w:rPr>
+            <w:rStyle w:val="Hyperlink"/>
+            <w:rFonts w:ascii="Times New Roman" w:hAnsi="Times New Roman" w:cs="Times New Roman"/>
+            <w:sz w:val="28"/>
+            <w:szCs w:val="28"/>
+            <w:lang w:val="uk-UA"/>
+          </w:rPr>
+          <w:t>-</w:t>
+        </w:r>
+        <w:r>
+          <w:rPr>
+            <w:rStyle w:val="Hyperlink"/>
+            <w:rFonts w:ascii="Times New Roman" w:hAnsi="Times New Roman" w:cs="Times New Roman"/>
+            <w:sz w:val="28"/>
+            <w:szCs w:val="28"/>
+          </w:rPr>
+          <w:t>identity</w:t>
+        </w:r>
+        <w:r>
+          <w:rPr>
+            <w:rStyle w:val="Hyperlink"/>
+            <w:rFonts w:ascii="Times New Roman" w:hAnsi="Times New Roman" w:cs="Times New Roman"/>
+            <w:sz w:val="28"/>
+            <w:szCs w:val="28"/>
+            <w:lang w:val="uk-UA"/>
+          </w:rPr>
+          <w:t>-</w:t>
+        </w:r>
+        <w:r>
+          <w:rPr>
+            <w:rStyle w:val="Hyperlink"/>
+            <w:rFonts w:ascii="Times New Roman" w:hAnsi="Times New Roman" w:cs="Times New Roman"/>
+            <w:sz w:val="28"/>
+            <w:szCs w:val="28"/>
+          </w:rPr>
+          <w:t>with</w:t>
+        </w:r>
+        <w:r>
+          <w:rPr>
+            <w:rStyle w:val="Hyperlink"/>
+            <w:rFonts w:ascii="Times New Roman" w:hAnsi="Times New Roman" w:cs="Times New Roman"/>
+            <w:sz w:val="28"/>
+            <w:szCs w:val="28"/>
+            <w:lang w:val="uk-UA"/>
+          </w:rPr>
+          <w:t>-</w:t>
+        </w:r>
+        <w:r>
+          <w:rPr>
+            <w:rStyle w:val="Hyperlink"/>
+            <w:rFonts w:ascii="Times New Roman" w:hAnsi="Times New Roman" w:cs="Times New Roman"/>
+            <w:sz w:val="28"/>
+            <w:szCs w:val="28"/>
+          </w:rPr>
+          <w:t>a</w:t>
+        </w:r>
+        <w:r>
+          <w:rPr>
+            <w:rStyle w:val="Hyperlink"/>
+            <w:rFonts w:ascii="Times New Roman" w:hAnsi="Times New Roman" w:cs="Times New Roman"/>
+            <w:sz w:val="28"/>
+            <w:szCs w:val="28"/>
+            <w:lang w:val="uk-UA"/>
+          </w:rPr>
+          <w:t>-</w:t>
+        </w:r>
+        <w:r>
+          <w:rPr>
+            <w:rStyle w:val="Hyperlink"/>
+            <w:rFonts w:ascii="Times New Roman" w:hAnsi="Times New Roman" w:cs="Times New Roman"/>
+            <w:sz w:val="28"/>
+            <w:szCs w:val="28"/>
+          </w:rPr>
+          <w:t>custom</w:t>
+        </w:r>
+        <w:r>
+          <w:rPr>
+            <w:rStyle w:val="Hyperlink"/>
+            <w:rFonts w:ascii="Times New Roman" w:hAnsi="Times New Roman" w:cs="Times New Roman"/>
+            <w:sz w:val="28"/>
+            <w:szCs w:val="28"/>
+            <w:lang w:val="uk-UA"/>
+          </w:rPr>
+          <w:t>-</w:t>
+        </w:r>
+        <w:r>
+          <w:rPr>
+            <w:rStyle w:val="Hyperlink"/>
+            <w:rFonts w:ascii="Times New Roman" w:hAnsi="Times New Roman" w:cs="Times New Roman"/>
+            <w:sz w:val="28"/>
+            <w:szCs w:val="28"/>
+          </w:rPr>
+          <w:t>passwordhasher</w:t>
+        </w:r>
+        <w:r>
+          <w:rPr>
+            <w:rStyle w:val="Hyperlink"/>
+            <w:rFonts w:ascii="Times New Roman" w:hAnsi="Times New Roman" w:cs="Times New Roman"/>
+            <w:sz w:val="28"/>
+            <w:szCs w:val="28"/>
+            <w:lang w:val="uk-UA"/>
+          </w:rPr>
+          <w:t>/</w:t>
         </w:r>
       </w:hyperlink>
     </w:p>
@@ -1031,8 +1849,153 @@
           <w:rFonts w:ascii="Times New Roman" w:hAnsi="Times New Roman" w:cs="Times New Roman"/>
           <w:sz w:val="28"/>
           <w:szCs w:val="28"/>
+          <w:lang w:val="uk-UA"/>
         </w:rPr>
       </w:pPr>
+      <w:r>
+        <w:rPr>
+          <w:rFonts w:ascii="Times New Roman" w:hAnsi="Times New Roman" w:cs="Times New Roman"/>
+          <w:sz w:val="28"/>
+          <w:szCs w:val="28"/>
+        </w:rPr>
+        <w:t>P</w:t>
+      </w:r>
+      <w:r>
+        <w:rPr>
+          <w:rFonts w:ascii="Times New Roman" w:hAnsi="Times New Roman" w:cs="Times New Roman"/>
+          <w:sz w:val="28"/>
+          <w:szCs w:val="28"/>
+          <w:lang w:val="uk-UA"/>
+        </w:rPr>
+        <w:t>.</w:t>
+      </w:r>
+      <w:r>
+        <w:rPr>
+          <w:rFonts w:ascii="Times New Roman" w:hAnsi="Times New Roman" w:cs="Times New Roman"/>
+          <w:sz w:val="28"/>
+          <w:szCs w:val="28"/>
+        </w:rPr>
+        <w:t>S</w:t>
+      </w:r>
+      <w:r>
+        <w:rPr>
+          <w:rFonts w:ascii="Times New Roman" w:hAnsi="Times New Roman" w:cs="Times New Roman"/>
+          <w:sz w:val="28"/>
+          <w:szCs w:val="28"/>
+          <w:lang w:val="uk-UA"/>
+        </w:rPr>
+        <w:t xml:space="preserve">: </w:t>
+      </w:r>
+      <w:r>
+        <w:rPr>
+          <w:rFonts w:ascii="Times New Roman" w:hAnsi="Times New Roman" w:cs="Times New Roman"/>
+          <w:sz w:val="28"/>
+          <w:szCs w:val="28"/>
+          <w:lang w:val="uk-UA"/>
+        </w:rPr>
+        <w:t xml:space="preserve">В цій лабораторній </w:t>
+      </w:r>
+      <w:r>
+        <w:rPr>
+          <w:rFonts w:ascii="Times New Roman" w:hAnsi="Times New Roman" w:cs="Times New Roman"/>
+          <w:sz w:val="28"/>
+          <w:szCs w:val="28"/>
+        </w:rPr>
+        <w:t>connection</w:t>
+      </w:r>
+      <w:r>
+        <w:rPr>
+          <w:rFonts w:ascii="Times New Roman" w:hAnsi="Times New Roman" w:cs="Times New Roman"/>
+          <w:sz w:val="28"/>
+          <w:szCs w:val="28"/>
+          <w:lang w:val="uk-UA"/>
+        </w:rPr>
+        <w:t xml:space="preserve"> </w:t>
+      </w:r>
+      <w:r>
+        <w:rPr>
+          <w:rFonts w:ascii="Times New Roman" w:hAnsi="Times New Roman" w:cs="Times New Roman"/>
+          <w:sz w:val="28"/>
+          <w:szCs w:val="28"/>
+        </w:rPr>
+        <w:t>string</w:t>
+      </w:r>
+      <w:r>
+        <w:rPr>
+          <w:rFonts w:ascii="Times New Roman" w:hAnsi="Times New Roman" w:cs="Times New Roman"/>
+          <w:sz w:val="28"/>
+          <w:szCs w:val="28"/>
+          <w:lang w:val="uk-UA"/>
+        </w:rPr>
+        <w:t xml:space="preserve"> </w:t>
+      </w:r>
+      <w:r>
+        <w:rPr>
+          <w:rFonts w:ascii="Times New Roman" w:hAnsi="Times New Roman" w:cs="Times New Roman"/>
+          <w:sz w:val="28"/>
+          <w:szCs w:val="28"/>
+          <w:lang w:val="uk-UA"/>
+        </w:rPr>
+        <w:t xml:space="preserve">до бази та </w:t>
+      </w:r>
+      <w:r>
+        <w:rPr>
+          <w:rFonts w:ascii="Times New Roman" w:hAnsi="Times New Roman" w:cs="Times New Roman"/>
+          <w:sz w:val="28"/>
+          <w:szCs w:val="28"/>
+        </w:rPr>
+        <w:t>pepper</w:t>
+      </w:r>
+      <w:r>
+        <w:rPr>
+          <w:rFonts w:ascii="Times New Roman" w:hAnsi="Times New Roman" w:cs="Times New Roman"/>
+          <w:sz w:val="28"/>
+          <w:szCs w:val="28"/>
+          <w:lang w:val="uk-UA"/>
+        </w:rPr>
+        <w:t xml:space="preserve"> </w:t>
+      </w:r>
+      <w:r>
+        <w:rPr>
+          <w:rFonts w:ascii="Times New Roman" w:hAnsi="Times New Roman" w:cs="Times New Roman"/>
+          <w:sz w:val="28"/>
+          <w:szCs w:val="28"/>
+          <w:lang w:val="uk-UA"/>
+        </w:rPr>
+        <w:t>не зашифровані</w:t>
+      </w:r>
+      <w:r>
+        <w:rPr>
+          <w:rFonts w:ascii="Times New Roman" w:hAnsi="Times New Roman" w:cs="Times New Roman"/>
+          <w:sz w:val="28"/>
+          <w:szCs w:val="28"/>
+          <w:lang w:val="uk-UA"/>
+        </w:rPr>
+        <w:t xml:space="preserve">, хоча мали б </w:t>
+      </w:r>
+      <w:r>
+        <w:rPr>
+          <mc:AlternateContent>
+            <mc:Choice Requires="w16se">
+              <w:rFonts w:ascii="Times New Roman" w:hAnsi="Times New Roman" w:cs="Times New Roman"/>
+            </mc:Choice>
+            <mc:Fallback>
+              <w:rFonts w:ascii="Segoe UI Emoji" w:eastAsia="Segoe UI Emoji" w:hAnsi="Segoe UI Emoji" w:cs="Segoe UI Emoji"/>
+            </mc:Fallback>
+          </mc:AlternateContent>
+          <w:sz w:val="28"/>
+          <w:szCs w:val="28"/>
+          <w:lang w:val="uk-UA"/>
+        </w:rPr>
+        <mc:AlternateContent>
+          <mc:Choice Requires="w16se">
+            <w16se:symEx w16se:font="Segoe UI Emoji" w16se:char="1F60A"/>
+          </mc:Choice>
+          <mc:Fallback>
+            <w:t>😊</w:t>
+          </mc:Fallback>
+        </mc:AlternateContent>
+      </w:r>
     </w:p>
     <w:sectPr>
       <w:pgSz w:w="12240" w:h="15840"/>
@@ -1789,4 +2752,16 @@
     </a:ext>
   </a:extLst>
 </a:theme>
+</file>
+
+<file path=customXml/item1.xml><?xml version="1.0" encoding="utf-8"?>
+<b:Sources xmlns:b="http://schemas.openxmlformats.org/officeDocument/2006/bibliography" xmlns="http://schemas.openxmlformats.org/officeDocument/2006/bibliography" SelectedStyle="\APASixthEditionOfficeOnline.xsl" StyleName="APA" Version="6"/>
+</file>
+
+<file path=customXml/itemProps1.xml><?xml version="1.0" encoding="utf-8"?>
+<ds:datastoreItem xmlns:ds="http://schemas.openxmlformats.org/officeDocument/2006/customXml" ds:itemID="{F1CB6B02-6E48-43F4-9E3F-2CF6D6A5999B}">
+  <ds:schemaRefs>
+    <ds:schemaRef ds:uri="http://schemas.openxmlformats.org/officeDocument/2006/bibliography"/>
+  </ds:schemaRefs>
+</ds:datastoreItem>
 </file>
</xml_diff>